<commit_message>
Edited fields inside the document
</commit_message>
<xml_diff>
--- a/documents/TnC/Certificado de Conformidade Funcional.docx
+++ b/documents/TnC/Certificado de Conformidade Funcional.docx
@@ -187,25 +187,7 @@
           <w:b/>
           <w:bCs/>
         </w:rPr>
-        <w:t xml:space="preserve"> certificadas (“Test </w:t>
-      </w:r>
-      <w:proofErr w:type="spellStart"/>
-      <w:r>
-        <w:rPr>
-          <w:rFonts w:ascii="Arial" w:eastAsia="Arial" w:hAnsi="Arial" w:cs="Arial"/>
-          <w:b/>
-          <w:bCs/>
-        </w:rPr>
-        <w:t>Plan</w:t>
-      </w:r>
-      <w:proofErr w:type="spellEnd"/>
-      <w:r>
-        <w:rPr>
-          <w:rFonts w:ascii="Arial" w:eastAsia="Arial" w:hAnsi="Arial" w:cs="Arial"/>
-          <w:b/>
-          <w:bCs/>
-        </w:rPr>
-        <w:t>”)</w:t>
+        <w:t xml:space="preserve"> certificadas (“Test Plan”)</w:t>
       </w:r>
     </w:p>
     <w:p>
@@ -271,7 +253,6 @@
           <w:szCs w:val="21"/>
         </w:rPr>
       </w:pPr>
-      <w:proofErr w:type="spellStart"/>
       <w:r>
         <w:rPr>
           <w:rFonts w:ascii="Arial" w:eastAsia="Arial" w:hAnsi="Arial" w:cs="Arial"/>
@@ -281,11 +262,55 @@
         </w:rPr>
         <w:t>Consents</w:t>
       </w:r>
-      <w:proofErr w:type="spellEnd"/>
-    </w:p>
-    <w:p>
-      <w:pPr>
-        <w:pStyle w:val="PargrafodaLista"/>
+      <w:r>
+        <w:rPr>
+          <w:rFonts w:ascii="Arial" w:eastAsia="Arial" w:hAnsi="Arial" w:cs="Arial"/>
+          <w:b/>
+          <w:bCs/>
+          <w:color w:val="000000" w:themeColor="text1"/>
+        </w:rPr>
+        <w:t>:</w:t>
+      </w:r>
+      <w:r>
+        <w:rPr>
+          <w:rFonts w:ascii="Arial" w:eastAsia="Arial" w:hAnsi="Arial" w:cs="Arial"/>
+          <w:b/>
+          <w:bCs/>
+          <w:color w:val="000000" w:themeColor="text1"/>
+        </w:rPr>
+        <w:t xml:space="preserve"> </w:t>
+      </w:r>
+      <w:sdt>
+        <w:sdtPr>
+          <w:rPr>
+            <w:rFonts w:ascii="Arial" w:eastAsia="Arial" w:hAnsi="Arial" w:cs="Arial"/>
+            <w:b/>
+            <w:bCs/>
+            <w:color w:val="000000" w:themeColor="text1"/>
+          </w:rPr>
+          <w:id w:val="895551849"/>
+          <w14:checkbox>
+            <w14:checked w14:val="0"/>
+            <w14:checkedState w14:val="2612" w14:font="MS Gothic"/>
+            <w14:uncheckedState w14:val="2610" w14:font="MS Gothic"/>
+          </w14:checkbox>
+        </w:sdtPr>
+        <w:sdtContent>
+          <w:r>
+            <w:rPr>
+              <w:rFonts w:ascii="MS Gothic" w:eastAsia="MS Gothic" w:hAnsi="MS Gothic" w:cs="Arial" w:hint="eastAsia"/>
+              <w:b/>
+              <w:bCs/>
+              <w:color w:val="000000" w:themeColor="text1"/>
+            </w:rPr>
+            <w:t>☐</w:t>
+          </w:r>
+        </w:sdtContent>
+      </w:sdt>
+    </w:p>
+    <w:p>
+      <w:pPr>
+        <w:pStyle w:val="ListParagraph"/>
         <w:numPr>
           <w:ilvl w:val="0"/>
           <w:numId w:val="2"/>
@@ -337,7 +362,7 @@
     </w:p>
     <w:p>
       <w:pPr>
-        <w:pStyle w:val="PargrafodaLista"/>
+        <w:pStyle w:val="ListParagraph"/>
         <w:numPr>
           <w:ilvl w:val="0"/>
           <w:numId w:val="2"/>
@@ -359,25 +384,7 @@
           <w:b/>
           <w:bCs/>
         </w:rPr>
-        <w:t>Versão do motor de conformidade funcional (“</w:t>
-      </w:r>
-      <w:proofErr w:type="spellStart"/>
-      <w:r>
-        <w:rPr>
-          <w:rFonts w:ascii="Arial" w:eastAsia="Arial" w:hAnsi="Arial" w:cs="Arial"/>
-          <w:b/>
-          <w:bCs/>
-        </w:rPr>
-        <w:t>Plan</w:t>
-      </w:r>
-      <w:proofErr w:type="spellEnd"/>
-      <w:r>
-        <w:rPr>
-          <w:rFonts w:ascii="Arial" w:eastAsia="Arial" w:hAnsi="Arial" w:cs="Arial"/>
-          <w:b/>
-          <w:bCs/>
-        </w:rPr>
-        <w:t>”)</w:t>
+        <w:t>Versão do motor de conformidade funcional (“Plan”)</w:t>
       </w:r>
       <w:r>
         <w:rPr>
@@ -399,7 +406,7 @@
     </w:p>
     <w:p>
       <w:pPr>
-        <w:pStyle w:val="PargrafodaLista"/>
+        <w:pStyle w:val="ListParagraph"/>
         <w:numPr>
           <w:ilvl w:val="0"/>
           <w:numId w:val="2"/>
@@ -450,7 +457,6 @@
           <w:szCs w:val="21"/>
         </w:rPr>
       </w:pPr>
-      <w:proofErr w:type="spellStart"/>
       <w:r>
         <w:rPr>
           <w:rFonts w:ascii="Arial" w:eastAsia="Arial" w:hAnsi="Arial" w:cs="Arial"/>
@@ -462,7 +468,6 @@
         </w:rPr>
         <w:t>Resources</w:t>
       </w:r>
-      <w:proofErr w:type="spellEnd"/>
       <w:r>
         <w:rPr>
           <w:rFonts w:ascii="Arial" w:eastAsia="Arial" w:hAnsi="Arial" w:cs="Arial"/>
@@ -480,11 +485,36 @@
           <w:b/>
           <w:bCs/>
           <w:color w:val="000000" w:themeColor="text1"/>
-          <w:sz w:val="21"/>
-          <w:szCs w:val="21"/>
-        </w:rPr>
-        <w:t xml:space="preserve"> ________________</w:t>
-      </w:r>
+        </w:rPr>
+        <w:t xml:space="preserve"> </w:t>
+      </w:r>
+      <w:sdt>
+        <w:sdtPr>
+          <w:rPr>
+            <w:rFonts w:ascii="Arial" w:eastAsia="Arial" w:hAnsi="Arial" w:cs="Arial"/>
+            <w:b/>
+            <w:bCs/>
+            <w:color w:val="000000" w:themeColor="text1"/>
+          </w:rPr>
+          <w:id w:val="1714699"/>
+          <w14:checkbox>
+            <w14:checked w14:val="0"/>
+            <w14:checkedState w14:val="2612" w14:font="MS Gothic"/>
+            <w14:uncheckedState w14:val="2610" w14:font="MS Gothic"/>
+          </w14:checkbox>
+        </w:sdtPr>
+        <w:sdtContent>
+          <w:r>
+            <w:rPr>
+              <w:rFonts w:ascii="MS Gothic" w:eastAsia="MS Gothic" w:hAnsi="MS Gothic" w:cs="Arial" w:hint="eastAsia"/>
+              <w:b/>
+              <w:bCs/>
+              <w:color w:val="000000" w:themeColor="text1"/>
+            </w:rPr>
+            <w:t>☐</w:t>
+          </w:r>
+        </w:sdtContent>
+      </w:sdt>
       <w:r>
         <w:rPr>
           <w:rFonts w:ascii="Arial" w:eastAsia="Arial" w:hAnsi="Arial" w:cs="Arial"/>
@@ -499,7 +529,7 @@
     </w:p>
     <w:p>
       <w:pPr>
-        <w:pStyle w:val="PargrafodaLista"/>
+        <w:pStyle w:val="ListParagraph"/>
         <w:numPr>
           <w:ilvl w:val="0"/>
           <w:numId w:val="2"/>
@@ -540,7 +570,7 @@
     </w:p>
     <w:p>
       <w:pPr>
-        <w:pStyle w:val="PargrafodaLista"/>
+        <w:pStyle w:val="ListParagraph"/>
         <w:numPr>
           <w:ilvl w:val="0"/>
           <w:numId w:val="2"/>
@@ -562,25 +592,7 @@
           <w:b/>
           <w:bCs/>
         </w:rPr>
-        <w:t>Versão do motor de conformidade funcional (“</w:t>
-      </w:r>
-      <w:proofErr w:type="spellStart"/>
-      <w:r>
-        <w:rPr>
-          <w:rFonts w:ascii="Arial" w:eastAsia="Arial" w:hAnsi="Arial" w:cs="Arial"/>
-          <w:b/>
-          <w:bCs/>
-        </w:rPr>
-        <w:t>Plan</w:t>
-      </w:r>
-      <w:proofErr w:type="spellEnd"/>
-      <w:r>
-        <w:rPr>
-          <w:rFonts w:ascii="Arial" w:eastAsia="Arial" w:hAnsi="Arial" w:cs="Arial"/>
-          <w:b/>
-          <w:bCs/>
-        </w:rPr>
-        <w:t>”)</w:t>
+        <w:t>Versão do motor de conformidade funcional (“Plan”)</w:t>
       </w:r>
       <w:r>
         <w:rPr>
@@ -602,7 +614,7 @@
     </w:p>
     <w:p>
       <w:pPr>
-        <w:pStyle w:val="PargrafodaLista"/>
+        <w:pStyle w:val="ListParagraph"/>
         <w:numPr>
           <w:ilvl w:val="0"/>
           <w:numId w:val="2"/>
@@ -655,7 +667,6 @@
           <w:szCs w:val="21"/>
         </w:rPr>
       </w:pPr>
-      <w:proofErr w:type="spellStart"/>
       <w:r>
         <w:rPr>
           <w:rFonts w:ascii="Arial" w:eastAsia="Arial" w:hAnsi="Arial" w:cs="Arial"/>
@@ -665,7 +676,6 @@
         </w:rPr>
         <w:t>Accounts</w:t>
       </w:r>
-      <w:proofErr w:type="spellEnd"/>
       <w:r>
         <w:rPr>
           <w:rFonts w:ascii="Arial" w:eastAsia="Arial" w:hAnsi="Arial" w:cs="Arial"/>
@@ -715,7 +725,7 @@
     </w:p>
     <w:p>
       <w:pPr>
-        <w:pStyle w:val="PargrafodaLista"/>
+        <w:pStyle w:val="ListParagraph"/>
         <w:numPr>
           <w:ilvl w:val="0"/>
           <w:numId w:val="2"/>
@@ -756,7 +766,7 @@
     </w:p>
     <w:p>
       <w:pPr>
-        <w:pStyle w:val="PargrafodaLista"/>
+        <w:pStyle w:val="ListParagraph"/>
         <w:numPr>
           <w:ilvl w:val="0"/>
           <w:numId w:val="2"/>
@@ -778,25 +788,7 @@
           <w:b/>
           <w:bCs/>
         </w:rPr>
-        <w:t>Versão do motor de conformidade funcional (“</w:t>
-      </w:r>
-      <w:proofErr w:type="spellStart"/>
-      <w:r>
-        <w:rPr>
-          <w:rFonts w:ascii="Arial" w:eastAsia="Arial" w:hAnsi="Arial" w:cs="Arial"/>
-          <w:b/>
-          <w:bCs/>
-        </w:rPr>
-        <w:t>Plan</w:t>
-      </w:r>
-      <w:proofErr w:type="spellEnd"/>
-      <w:r>
-        <w:rPr>
-          <w:rFonts w:ascii="Arial" w:eastAsia="Arial" w:hAnsi="Arial" w:cs="Arial"/>
-          <w:b/>
-          <w:bCs/>
-        </w:rPr>
-        <w:t>”)</w:t>
+        <w:t>Versão do motor de conformidade funcional (“Plan”)</w:t>
       </w:r>
       <w:r>
         <w:rPr>
@@ -818,7 +810,7 @@
     </w:p>
     <w:p>
       <w:pPr>
-        <w:pStyle w:val="PargrafodaLista"/>
+        <w:pStyle w:val="ListParagraph"/>
         <w:numPr>
           <w:ilvl w:val="0"/>
           <w:numId w:val="2"/>
@@ -876,27 +868,7 @@
           <w:bCs/>
           <w:color w:val="000000" w:themeColor="text1"/>
         </w:rPr>
-        <w:t xml:space="preserve">Business </w:t>
-      </w:r>
-      <w:proofErr w:type="spellStart"/>
-      <w:r>
-        <w:rPr>
-          <w:rFonts w:ascii="Arial" w:eastAsia="Arial" w:hAnsi="Arial" w:cs="Arial"/>
-          <w:b/>
-          <w:bCs/>
-          <w:color w:val="000000" w:themeColor="text1"/>
-        </w:rPr>
-        <w:t>customer</w:t>
-      </w:r>
-      <w:proofErr w:type="spellEnd"/>
-      <w:r>
-        <w:rPr>
-          <w:rFonts w:ascii="Arial" w:eastAsia="Arial" w:hAnsi="Arial" w:cs="Arial"/>
-          <w:b/>
-          <w:bCs/>
-          <w:color w:val="000000" w:themeColor="text1"/>
-        </w:rPr>
-        <w:t xml:space="preserve"> data:</w:t>
+        <w:t>Business customer data:</w:t>
       </w:r>
       <w:r>
         <w:rPr>
@@ -947,7 +919,7 @@
     </w:p>
     <w:p>
       <w:pPr>
-        <w:pStyle w:val="PargrafodaLista"/>
+        <w:pStyle w:val="ListParagraph"/>
         <w:numPr>
           <w:ilvl w:val="0"/>
           <w:numId w:val="2"/>
@@ -988,7 +960,7 @@
     </w:p>
     <w:p>
       <w:pPr>
-        <w:pStyle w:val="PargrafodaLista"/>
+        <w:pStyle w:val="ListParagraph"/>
         <w:numPr>
           <w:ilvl w:val="0"/>
           <w:numId w:val="2"/>
@@ -1010,25 +982,7 @@
           <w:b/>
           <w:bCs/>
         </w:rPr>
-        <w:t>Versão do motor de conformidade funcional (“</w:t>
-      </w:r>
-      <w:proofErr w:type="spellStart"/>
-      <w:r>
-        <w:rPr>
-          <w:rFonts w:ascii="Arial" w:eastAsia="Arial" w:hAnsi="Arial" w:cs="Arial"/>
-          <w:b/>
-          <w:bCs/>
-        </w:rPr>
-        <w:t>Plan</w:t>
-      </w:r>
-      <w:proofErr w:type="spellEnd"/>
-      <w:r>
-        <w:rPr>
-          <w:rFonts w:ascii="Arial" w:eastAsia="Arial" w:hAnsi="Arial" w:cs="Arial"/>
-          <w:b/>
-          <w:bCs/>
-        </w:rPr>
-        <w:t>”)</w:t>
+        <w:t>Versão do motor de conformidade funcional (“Plan”)</w:t>
       </w:r>
       <w:r>
         <w:rPr>
@@ -1050,7 +1004,7 @@
     </w:p>
     <w:p>
       <w:pPr>
-        <w:pStyle w:val="PargrafodaLista"/>
+        <w:pStyle w:val="ListParagraph"/>
         <w:numPr>
           <w:ilvl w:val="0"/>
           <w:numId w:val="2"/>
@@ -1103,45 +1057,14 @@
           <w:szCs w:val="21"/>
         </w:rPr>
       </w:pPr>
-      <w:proofErr w:type="spellStart"/>
-      <w:r>
-        <w:rPr>
-          <w:rFonts w:ascii="Arial" w:eastAsia="Arial" w:hAnsi="Arial" w:cs="Arial"/>
-          <w:b/>
-          <w:bCs/>
-          <w:color w:val="000000" w:themeColor="text1"/>
-        </w:rPr>
-        <w:t>Personal</w:t>
-      </w:r>
-      <w:proofErr w:type="spellEnd"/>
-      <w:r>
-        <w:rPr>
-          <w:rFonts w:ascii="Arial" w:eastAsia="Arial" w:hAnsi="Arial" w:cs="Arial"/>
-          <w:b/>
-          <w:bCs/>
-          <w:color w:val="000000" w:themeColor="text1"/>
-        </w:rPr>
-        <w:t xml:space="preserve"> </w:t>
-      </w:r>
-      <w:proofErr w:type="spellStart"/>
-      <w:r>
-        <w:rPr>
-          <w:rFonts w:ascii="Arial" w:eastAsia="Arial" w:hAnsi="Arial" w:cs="Arial"/>
-          <w:b/>
-          <w:bCs/>
-          <w:color w:val="000000" w:themeColor="text1"/>
-        </w:rPr>
-        <w:t>customer</w:t>
-      </w:r>
-      <w:proofErr w:type="spellEnd"/>
-      <w:r>
-        <w:rPr>
-          <w:rFonts w:ascii="Arial" w:eastAsia="Arial" w:hAnsi="Arial" w:cs="Arial"/>
-          <w:b/>
-          <w:bCs/>
-          <w:color w:val="000000" w:themeColor="text1"/>
-        </w:rPr>
-        <w:t xml:space="preserve"> data:</w:t>
+      <w:r>
+        <w:rPr>
+          <w:rFonts w:ascii="Arial" w:eastAsia="Arial" w:hAnsi="Arial" w:cs="Arial"/>
+          <w:b/>
+          <w:bCs/>
+          <w:color w:val="000000" w:themeColor="text1"/>
+        </w:rPr>
+        <w:t>Personal customer data:</w:t>
       </w:r>
       <w:r>
         <w:rPr>
@@ -1192,7 +1115,7 @@
     </w:p>
     <w:p>
       <w:pPr>
-        <w:pStyle w:val="PargrafodaLista"/>
+        <w:pStyle w:val="ListParagraph"/>
         <w:numPr>
           <w:ilvl w:val="0"/>
           <w:numId w:val="2"/>
@@ -1233,7 +1156,7 @@
     </w:p>
     <w:p>
       <w:pPr>
-        <w:pStyle w:val="PargrafodaLista"/>
+        <w:pStyle w:val="ListParagraph"/>
         <w:numPr>
           <w:ilvl w:val="0"/>
           <w:numId w:val="2"/>
@@ -1255,25 +1178,7 @@
           <w:b/>
           <w:bCs/>
         </w:rPr>
-        <w:t>Versão do motor de conformidade funcional (“</w:t>
-      </w:r>
-      <w:proofErr w:type="spellStart"/>
-      <w:r>
-        <w:rPr>
-          <w:rFonts w:ascii="Arial" w:eastAsia="Arial" w:hAnsi="Arial" w:cs="Arial"/>
-          <w:b/>
-          <w:bCs/>
-        </w:rPr>
-        <w:t>Plan</w:t>
-      </w:r>
-      <w:proofErr w:type="spellEnd"/>
-      <w:r>
-        <w:rPr>
-          <w:rFonts w:ascii="Arial" w:eastAsia="Arial" w:hAnsi="Arial" w:cs="Arial"/>
-          <w:b/>
-          <w:bCs/>
-        </w:rPr>
-        <w:t>”)</w:t>
+        <w:t>Versão do motor de conformidade funcional (“Plan”)</w:t>
       </w:r>
       <w:r>
         <w:rPr>
@@ -1295,7 +1200,7 @@
     </w:p>
     <w:p>
       <w:pPr>
-        <w:pStyle w:val="PargrafodaLista"/>
+        <w:pStyle w:val="ListParagraph"/>
         <w:numPr>
           <w:ilvl w:val="0"/>
           <w:numId w:val="2"/>
@@ -1346,25 +1251,14 @@
           <w:szCs w:val="21"/>
         </w:rPr>
       </w:pPr>
-      <w:proofErr w:type="spellStart"/>
-      <w:r>
-        <w:rPr>
-          <w:rFonts w:ascii="Arial" w:eastAsia="Arial" w:hAnsi="Arial" w:cs="Arial"/>
-          <w:b/>
-          <w:bCs/>
-          <w:color w:val="000000" w:themeColor="text1"/>
-        </w:rPr>
-        <w:t>Credit</w:t>
-      </w:r>
-      <w:proofErr w:type="spellEnd"/>
-      <w:r>
-        <w:rPr>
-          <w:rFonts w:ascii="Arial" w:eastAsia="Arial" w:hAnsi="Arial" w:cs="Arial"/>
-          <w:b/>
-          <w:bCs/>
-          <w:color w:val="000000" w:themeColor="text1"/>
-        </w:rPr>
-        <w:t>-card</w:t>
+      <w:r>
+        <w:rPr>
+          <w:rFonts w:ascii="Arial" w:eastAsia="Arial" w:hAnsi="Arial" w:cs="Arial"/>
+          <w:b/>
+          <w:bCs/>
+          <w:color w:val="000000" w:themeColor="text1"/>
+        </w:rPr>
+        <w:t>Credit-card</w:t>
       </w:r>
       <w:r>
         <w:rPr>
@@ -1424,7 +1318,7 @@
     </w:p>
     <w:p>
       <w:pPr>
-        <w:pStyle w:val="PargrafodaLista"/>
+        <w:pStyle w:val="ListParagraph"/>
         <w:numPr>
           <w:ilvl w:val="0"/>
           <w:numId w:val="2"/>
@@ -1465,7 +1359,7 @@
     </w:p>
     <w:p>
       <w:pPr>
-        <w:pStyle w:val="PargrafodaLista"/>
+        <w:pStyle w:val="ListParagraph"/>
         <w:numPr>
           <w:ilvl w:val="0"/>
           <w:numId w:val="2"/>
@@ -1487,25 +1381,7 @@
           <w:b/>
           <w:bCs/>
         </w:rPr>
-        <w:t>Versão do motor de conformidade funcional (“</w:t>
-      </w:r>
-      <w:proofErr w:type="spellStart"/>
-      <w:r>
-        <w:rPr>
-          <w:rFonts w:ascii="Arial" w:eastAsia="Arial" w:hAnsi="Arial" w:cs="Arial"/>
-          <w:b/>
-          <w:bCs/>
-        </w:rPr>
-        <w:t>Plan</w:t>
-      </w:r>
-      <w:proofErr w:type="spellEnd"/>
-      <w:r>
-        <w:rPr>
-          <w:rFonts w:ascii="Arial" w:eastAsia="Arial" w:hAnsi="Arial" w:cs="Arial"/>
-          <w:b/>
-          <w:bCs/>
-        </w:rPr>
-        <w:t>”)</w:t>
+        <w:t>Versão do motor de conformidade funcional (“Plan”)</w:t>
       </w:r>
       <w:r>
         <w:rPr>
@@ -1527,7 +1403,7 @@
     </w:p>
     <w:p>
       <w:pPr>
-        <w:pStyle w:val="PargrafodaLista"/>
+        <w:pStyle w:val="ListParagraph"/>
         <w:numPr>
           <w:ilvl w:val="0"/>
           <w:numId w:val="2"/>
@@ -1576,25 +1452,14 @@
           <w:color w:val="000000" w:themeColor="text1"/>
         </w:rPr>
       </w:pPr>
-      <w:proofErr w:type="spellStart"/>
-      <w:r>
-        <w:rPr>
-          <w:rFonts w:ascii="Arial" w:eastAsia="Arial" w:hAnsi="Arial" w:cs="Arial"/>
-          <w:b/>
-          <w:bCs/>
-          <w:color w:val="000000" w:themeColor="text1"/>
-        </w:rPr>
-        <w:t>Loans</w:t>
-      </w:r>
-      <w:proofErr w:type="spellEnd"/>
-      <w:r>
-        <w:rPr>
-          <w:rFonts w:ascii="Arial" w:eastAsia="Arial" w:hAnsi="Arial" w:cs="Arial"/>
-          <w:b/>
-          <w:bCs/>
-          <w:color w:val="000000" w:themeColor="text1"/>
-        </w:rPr>
-        <w:t xml:space="preserve">: </w:t>
+      <w:r>
+        <w:rPr>
+          <w:rFonts w:ascii="Arial" w:eastAsia="Arial" w:hAnsi="Arial" w:cs="Arial"/>
+          <w:b/>
+          <w:bCs/>
+          <w:color w:val="000000" w:themeColor="text1"/>
+        </w:rPr>
+        <w:t xml:space="preserve">Loans: </w:t>
       </w:r>
       <w:sdt>
         <w:sdtPr>
@@ -1636,7 +1501,7 @@
     </w:p>
     <w:p>
       <w:pPr>
-        <w:pStyle w:val="PargrafodaLista"/>
+        <w:pStyle w:val="ListParagraph"/>
         <w:numPr>
           <w:ilvl w:val="0"/>
           <w:numId w:val="3"/>
@@ -1677,7 +1542,7 @@
     </w:p>
     <w:p>
       <w:pPr>
-        <w:pStyle w:val="PargrafodaLista"/>
+        <w:pStyle w:val="ListParagraph"/>
         <w:numPr>
           <w:ilvl w:val="0"/>
           <w:numId w:val="2"/>
@@ -1699,25 +1564,7 @@
           <w:b/>
           <w:bCs/>
         </w:rPr>
-        <w:t>Versão do motor de conformidade funcional (“</w:t>
-      </w:r>
-      <w:proofErr w:type="spellStart"/>
-      <w:r>
-        <w:rPr>
-          <w:rFonts w:ascii="Arial" w:eastAsia="Arial" w:hAnsi="Arial" w:cs="Arial"/>
-          <w:b/>
-          <w:bCs/>
-        </w:rPr>
-        <w:t>Plan</w:t>
-      </w:r>
-      <w:proofErr w:type="spellEnd"/>
-      <w:r>
-        <w:rPr>
-          <w:rFonts w:ascii="Arial" w:eastAsia="Arial" w:hAnsi="Arial" w:cs="Arial"/>
-          <w:b/>
-          <w:bCs/>
-        </w:rPr>
-        <w:t>”)</w:t>
+        <w:t>Versão do motor de conformidade funcional (“Plan”)</w:t>
       </w:r>
       <w:r>
         <w:rPr>
@@ -1739,7 +1586,7 @@
     </w:p>
     <w:p>
       <w:pPr>
-        <w:pStyle w:val="PargrafodaLista"/>
+        <w:pStyle w:val="ListParagraph"/>
         <w:numPr>
           <w:ilvl w:val="0"/>
           <w:numId w:val="2"/>
@@ -1790,7 +1637,6 @@
           <w:szCs w:val="21"/>
         </w:rPr>
       </w:pPr>
-      <w:proofErr w:type="spellStart"/>
       <w:r>
         <w:rPr>
           <w:rFonts w:ascii="Arial" w:eastAsia="Arial" w:hAnsi="Arial" w:cs="Arial"/>
@@ -1800,7 +1646,6 @@
         </w:rPr>
         <w:t>Financings</w:t>
       </w:r>
-      <w:proofErr w:type="spellEnd"/>
       <w:r>
         <w:rPr>
           <w:rFonts w:ascii="Arial" w:eastAsia="Arial" w:hAnsi="Arial" w:cs="Arial"/>
@@ -1859,7 +1704,7 @@
     </w:p>
     <w:p>
       <w:pPr>
-        <w:pStyle w:val="PargrafodaLista"/>
+        <w:pStyle w:val="ListParagraph"/>
         <w:numPr>
           <w:ilvl w:val="0"/>
           <w:numId w:val="2"/>
@@ -1900,7 +1745,7 @@
     </w:p>
     <w:p>
       <w:pPr>
-        <w:pStyle w:val="PargrafodaLista"/>
+        <w:pStyle w:val="ListParagraph"/>
         <w:numPr>
           <w:ilvl w:val="0"/>
           <w:numId w:val="2"/>
@@ -1922,25 +1767,7 @@
           <w:b/>
           <w:bCs/>
         </w:rPr>
-        <w:t>Versão do motor de conformidade funcional (“</w:t>
-      </w:r>
-      <w:proofErr w:type="spellStart"/>
-      <w:r>
-        <w:rPr>
-          <w:rFonts w:ascii="Arial" w:eastAsia="Arial" w:hAnsi="Arial" w:cs="Arial"/>
-          <w:b/>
-          <w:bCs/>
-        </w:rPr>
-        <w:t>Plan</w:t>
-      </w:r>
-      <w:proofErr w:type="spellEnd"/>
-      <w:r>
-        <w:rPr>
-          <w:rFonts w:ascii="Arial" w:eastAsia="Arial" w:hAnsi="Arial" w:cs="Arial"/>
-          <w:b/>
-          <w:bCs/>
-        </w:rPr>
-        <w:t>”)</w:t>
+        <w:t>Versão do motor de conformidade funcional (“Plan”)</w:t>
       </w:r>
       <w:r>
         <w:rPr>
@@ -1962,7 +1789,7 @@
     </w:p>
     <w:p>
       <w:pPr>
-        <w:pStyle w:val="PargrafodaLista"/>
+        <w:pStyle w:val="ListParagraph"/>
         <w:numPr>
           <w:ilvl w:val="0"/>
           <w:numId w:val="2"/>
@@ -2068,7 +1895,7 @@
     </w:p>
     <w:p>
       <w:pPr>
-        <w:pStyle w:val="PargrafodaLista"/>
+        <w:pStyle w:val="ListParagraph"/>
         <w:numPr>
           <w:ilvl w:val="0"/>
           <w:numId w:val="2"/>
@@ -2110,7 +1937,7 @@
     </w:p>
     <w:p>
       <w:pPr>
-        <w:pStyle w:val="PargrafodaLista"/>
+        <w:pStyle w:val="ListParagraph"/>
         <w:numPr>
           <w:ilvl w:val="0"/>
           <w:numId w:val="2"/>
@@ -2132,25 +1959,7 @@
           <w:b/>
           <w:bCs/>
         </w:rPr>
-        <w:t>Versão do motor de conformidade funcional (“</w:t>
-      </w:r>
-      <w:proofErr w:type="spellStart"/>
-      <w:r>
-        <w:rPr>
-          <w:rFonts w:ascii="Arial" w:eastAsia="Arial" w:hAnsi="Arial" w:cs="Arial"/>
-          <w:b/>
-          <w:bCs/>
-        </w:rPr>
-        <w:t>Plan</w:t>
-      </w:r>
-      <w:proofErr w:type="spellEnd"/>
-      <w:r>
-        <w:rPr>
-          <w:rFonts w:ascii="Arial" w:eastAsia="Arial" w:hAnsi="Arial" w:cs="Arial"/>
-          <w:b/>
-          <w:bCs/>
-        </w:rPr>
-        <w:t>”)</w:t>
+        <w:t>Versão do motor de conformidade funcional (“Plan”)</w:t>
       </w:r>
       <w:r>
         <w:rPr>
@@ -2172,7 +1981,7 @@
     </w:p>
     <w:p>
       <w:pPr>
-        <w:pStyle w:val="PargrafodaLista"/>
+        <w:pStyle w:val="ListParagraph"/>
         <w:numPr>
           <w:ilvl w:val="0"/>
           <w:numId w:val="2"/>
@@ -2223,25 +2032,14 @@
           <w:szCs w:val="21"/>
         </w:rPr>
       </w:pPr>
-      <w:proofErr w:type="spellStart"/>
-      <w:r>
-        <w:rPr>
-          <w:rFonts w:ascii="Arial" w:eastAsia="Arial" w:hAnsi="Arial" w:cs="Arial"/>
-          <w:b/>
-          <w:bCs/>
-          <w:color w:val="000000" w:themeColor="text1"/>
-        </w:rPr>
-        <w:t>Invoice-financings</w:t>
-      </w:r>
-      <w:proofErr w:type="spellEnd"/>
-      <w:r>
-        <w:rPr>
-          <w:rFonts w:ascii="Arial" w:eastAsia="Arial" w:hAnsi="Arial" w:cs="Arial"/>
-          <w:b/>
-          <w:bCs/>
-          <w:color w:val="000000" w:themeColor="text1"/>
-        </w:rPr>
-        <w:t xml:space="preserve">: </w:t>
+      <w:r>
+        <w:rPr>
+          <w:rFonts w:ascii="Arial" w:eastAsia="Arial" w:hAnsi="Arial" w:cs="Arial"/>
+          <w:b/>
+          <w:bCs/>
+          <w:color w:val="000000" w:themeColor="text1"/>
+        </w:rPr>
+        <w:t xml:space="preserve">Invoice-financings: </w:t>
       </w:r>
       <w:sdt>
         <w:sdtPr>
@@ -2283,7 +2081,7 @@
     </w:p>
     <w:p>
       <w:pPr>
-        <w:pStyle w:val="PargrafodaLista"/>
+        <w:pStyle w:val="ListParagraph"/>
         <w:numPr>
           <w:ilvl w:val="0"/>
           <w:numId w:val="2"/>
@@ -2324,7 +2122,7 @@
     </w:p>
     <w:p>
       <w:pPr>
-        <w:pStyle w:val="PargrafodaLista"/>
+        <w:pStyle w:val="ListParagraph"/>
         <w:numPr>
           <w:ilvl w:val="0"/>
           <w:numId w:val="2"/>
@@ -2346,25 +2144,7 @@
           <w:b/>
           <w:bCs/>
         </w:rPr>
-        <w:t>Versão do motor de conformidade funcional (“</w:t>
-      </w:r>
-      <w:proofErr w:type="spellStart"/>
-      <w:r>
-        <w:rPr>
-          <w:rFonts w:ascii="Arial" w:eastAsia="Arial" w:hAnsi="Arial" w:cs="Arial"/>
-          <w:b/>
-          <w:bCs/>
-        </w:rPr>
-        <w:t>Plan</w:t>
-      </w:r>
-      <w:proofErr w:type="spellEnd"/>
-      <w:r>
-        <w:rPr>
-          <w:rFonts w:ascii="Arial" w:eastAsia="Arial" w:hAnsi="Arial" w:cs="Arial"/>
-          <w:b/>
-          <w:bCs/>
-        </w:rPr>
-        <w:t>”)</w:t>
+        <w:t>Versão do motor de conformidade funcional (“Plan”)</w:t>
       </w:r>
       <w:r>
         <w:rPr>
@@ -2386,7 +2166,7 @@
     </w:p>
     <w:p>
       <w:pPr>
-        <w:pStyle w:val="PargrafodaLista"/>
+        <w:pStyle w:val="ListParagraph"/>
         <w:numPr>
           <w:ilvl w:val="0"/>
           <w:numId w:val="2"/>
@@ -2533,10 +2313,37 @@
         </w:rPr>
         <w:t xml:space="preserve"> </w:t>
       </w:r>
-    </w:p>
-    <w:p>
-      <w:pPr>
-        <w:pStyle w:val="PargrafodaLista"/>
+      <w:sdt>
+        <w:sdtPr>
+          <w:rPr>
+            <w:rFonts w:ascii="Arial" w:eastAsia="Arial" w:hAnsi="Arial" w:cs="Arial"/>
+            <w:b/>
+            <w:bCs/>
+            <w:color w:val="000000" w:themeColor="text1"/>
+          </w:rPr>
+          <w:id w:val="-1987537136"/>
+          <w14:checkbox>
+            <w14:checked w14:val="0"/>
+            <w14:checkedState w14:val="2612" w14:font="MS Gothic"/>
+            <w14:uncheckedState w14:val="2610" w14:font="MS Gothic"/>
+          </w14:checkbox>
+        </w:sdtPr>
+        <w:sdtContent>
+          <w:r>
+            <w:rPr>
+              <w:rFonts w:ascii="MS Gothic" w:eastAsia="MS Gothic" w:hAnsi="MS Gothic" w:cs="Arial" w:hint="eastAsia"/>
+              <w:b/>
+              <w:bCs/>
+              <w:color w:val="000000" w:themeColor="text1"/>
+            </w:rPr>
+            <w:t>☐</w:t>
+          </w:r>
+        </w:sdtContent>
+      </w:sdt>
+    </w:p>
+    <w:p>
+      <w:pPr>
+        <w:pStyle w:val="ListParagraph"/>
         <w:numPr>
           <w:ilvl w:val="0"/>
           <w:numId w:val="2"/>
@@ -2577,7 +2384,7 @@
     </w:p>
     <w:p>
       <w:pPr>
-        <w:pStyle w:val="PargrafodaLista"/>
+        <w:pStyle w:val="ListParagraph"/>
         <w:numPr>
           <w:ilvl w:val="0"/>
           <w:numId w:val="2"/>
@@ -2599,25 +2406,7 @@
           <w:b/>
           <w:bCs/>
         </w:rPr>
-        <w:t>Versão do motor de conformidade funcional (“</w:t>
-      </w:r>
-      <w:proofErr w:type="spellStart"/>
-      <w:r>
-        <w:rPr>
-          <w:rFonts w:ascii="Arial" w:eastAsia="Arial" w:hAnsi="Arial" w:cs="Arial"/>
-          <w:b/>
-          <w:bCs/>
-        </w:rPr>
-        <w:t>Plan</w:t>
-      </w:r>
-      <w:proofErr w:type="spellEnd"/>
-      <w:r>
-        <w:rPr>
-          <w:rFonts w:ascii="Arial" w:eastAsia="Arial" w:hAnsi="Arial" w:cs="Arial"/>
-          <w:b/>
-          <w:bCs/>
-        </w:rPr>
-        <w:t>”)</w:t>
+        <w:t>Versão do motor de conformidade funcional (“Plan”)</w:t>
       </w:r>
       <w:r>
         <w:rPr>
@@ -2639,7 +2428,7 @@
     </w:p>
     <w:p>
       <w:pPr>
-        <w:pStyle w:val="PargrafodaLista"/>
+        <w:pStyle w:val="ListParagraph"/>
         <w:numPr>
           <w:ilvl w:val="0"/>
           <w:numId w:val="2"/>
@@ -2987,7 +2776,7 @@
     </w:p>
     <w:p>
       <w:pPr>
-        <w:pStyle w:val="PargrafodaLista"/>
+        <w:pStyle w:val="ListParagraph"/>
         <w:numPr>
           <w:ilvl w:val="0"/>
           <w:numId w:val="1"/>
@@ -3146,7 +2935,7 @@
     </w:p>
     <w:p>
       <w:pPr>
-        <w:pStyle w:val="PargrafodaLista"/>
+        <w:pStyle w:val="ListParagraph"/>
         <w:spacing w:after="0" w:line="360" w:lineRule="auto"/>
         <w:jc w:val="both"/>
         <w:rPr>
@@ -3166,7 +2955,7 @@
     </w:p>
     <w:p>
       <w:pPr>
-        <w:pStyle w:val="PargrafodaLista"/>
+        <w:pStyle w:val="ListParagraph"/>
         <w:numPr>
           <w:ilvl w:val="0"/>
           <w:numId w:val="1"/>
@@ -3207,7 +2996,7 @@
     </w:p>
     <w:p>
       <w:pPr>
-        <w:pStyle w:val="PargrafodaLista"/>
+        <w:pStyle w:val="ListParagraph"/>
         <w:spacing w:after="0" w:line="360" w:lineRule="auto"/>
         <w:jc w:val="both"/>
         <w:rPr>
@@ -3220,7 +3009,7 @@
     </w:p>
     <w:p>
       <w:pPr>
-        <w:pStyle w:val="PargrafodaLista"/>
+        <w:pStyle w:val="ListParagraph"/>
         <w:numPr>
           <w:ilvl w:val="0"/>
           <w:numId w:val="1"/>
@@ -3268,7 +3057,7 @@
     </w:p>
     <w:p>
       <w:pPr>
-        <w:pStyle w:val="PargrafodaLista"/>
+        <w:pStyle w:val="ListParagraph"/>
         <w:spacing w:after="0" w:line="360" w:lineRule="auto"/>
         <w:jc w:val="both"/>
         <w:rPr>
@@ -3281,7 +3070,7 @@
     </w:p>
     <w:p>
       <w:pPr>
-        <w:pStyle w:val="PargrafodaLista"/>
+        <w:pStyle w:val="ListParagraph"/>
         <w:numPr>
           <w:ilvl w:val="0"/>
           <w:numId w:val="1"/>
@@ -3398,7 +3187,7 @@
     </w:p>
     <w:p>
       <w:pPr>
-        <w:pStyle w:val="PargrafodaLista"/>
+        <w:pStyle w:val="ListParagraph"/>
         <w:spacing w:after="0" w:line="360" w:lineRule="auto"/>
         <w:jc w:val="both"/>
         <w:rPr>
@@ -3411,7 +3200,7 @@
     </w:p>
     <w:p>
       <w:pPr>
-        <w:pStyle w:val="PargrafodaLista"/>
+        <w:pStyle w:val="ListParagraph"/>
         <w:numPr>
           <w:ilvl w:val="0"/>
           <w:numId w:val="1"/>
@@ -3513,16 +3302,16 @@
     </w:p>
     <w:p>
       <w:pPr>
-        <w:pStyle w:val="PargrafodaLista"/>
-        <w:rPr>
-          <w:rFonts w:ascii="Arial" w:eastAsia="Arial" w:hAnsi="Arial" w:cs="Arial"/>
-          <w:color w:val="000000" w:themeColor="text1"/>
-        </w:rPr>
-      </w:pPr>
-    </w:p>
-    <w:p>
-      <w:pPr>
-        <w:pStyle w:val="PargrafodaLista"/>
+        <w:pStyle w:val="ListParagraph"/>
+        <w:rPr>
+          <w:rFonts w:ascii="Arial" w:eastAsia="Arial" w:hAnsi="Arial" w:cs="Arial"/>
+          <w:color w:val="000000" w:themeColor="text1"/>
+        </w:rPr>
+      </w:pPr>
+    </w:p>
+    <w:p>
+      <w:pPr>
+        <w:pStyle w:val="ListParagraph"/>
         <w:numPr>
           <w:ilvl w:val="0"/>
           <w:numId w:val="1"/>
@@ -3544,7 +3333,7 @@
     </w:p>
     <w:p>
       <w:pPr>
-        <w:pStyle w:val="PargrafodaLista"/>
+        <w:pStyle w:val="ListParagraph"/>
         <w:rPr>
           <w:rFonts w:ascii="Arial" w:eastAsia="Arial" w:hAnsi="Arial" w:cs="Arial"/>
           <w:color w:val="000000" w:themeColor="text1"/>
@@ -3553,7 +3342,7 @@
     </w:p>
     <w:tbl>
       <w:tblPr>
-        <w:tblStyle w:val="Tabelacomgrade"/>
+        <w:tblStyle w:val="TableGrid"/>
         <w:tblW w:w="8489" w:type="dxa"/>
         <w:tblInd w:w="720" w:type="dxa"/>
         <w:tblLook w:val="04A0" w:firstRow="1" w:lastRow="0" w:firstColumn="1" w:lastColumn="0" w:noHBand="0" w:noVBand="1"/>
@@ -3568,7 +3357,7 @@
           </w:tcPr>
           <w:p>
             <w:pPr>
-              <w:pStyle w:val="PargrafodaLista"/>
+              <w:pStyle w:val="ListParagraph"/>
               <w:spacing w:line="360" w:lineRule="auto"/>
               <w:ind w:left="0"/>
               <w:jc w:val="center"/>
@@ -3578,7 +3367,6 @@
                 <w:lang w:val="en-US"/>
               </w:rPr>
             </w:pPr>
-            <w:proofErr w:type="spellStart"/>
             <w:r>
               <w:rPr>
                 <w:rFonts w:ascii="Arial" w:eastAsia="Arial" w:hAnsi="Arial" w:cs="Arial"/>
@@ -3587,18 +3375,7 @@
                 <w:color w:val="000000" w:themeColor="text1"/>
                 <w:lang w:val="en-US"/>
               </w:rPr>
-              <w:t>OpenIDDiscoveryDocument</w:t>
-            </w:r>
-            <w:proofErr w:type="spellEnd"/>
-            <w:r>
-              <w:rPr>
-                <w:rFonts w:ascii="Arial" w:eastAsia="Arial" w:hAnsi="Arial" w:cs="Arial"/>
-                <w:b/>
-                <w:bCs/>
-                <w:color w:val="000000" w:themeColor="text1"/>
-                <w:lang w:val="en-US"/>
-              </w:rPr>
-              <w:t xml:space="preserve"> (Endpoint de Well Known)</w:t>
+              <w:t>OpenIDDiscoveryDocument (Endpoint de Well Known)</w:t>
             </w:r>
           </w:p>
         </w:tc>
@@ -3610,7 +3387,7 @@
           </w:tcPr>
           <w:p>
             <w:pPr>
-              <w:pStyle w:val="PargrafodaLista"/>
+              <w:pStyle w:val="ListParagraph"/>
               <w:spacing w:line="360" w:lineRule="auto"/>
               <w:ind w:left="0"/>
               <w:jc w:val="both"/>
@@ -3631,7 +3408,7 @@
           </w:tcPr>
           <w:p>
             <w:pPr>
-              <w:pStyle w:val="PargrafodaLista"/>
+              <w:pStyle w:val="ListParagraph"/>
               <w:spacing w:line="360" w:lineRule="auto"/>
               <w:ind w:left="0"/>
               <w:jc w:val="both"/>
@@ -3708,7 +3485,7 @@
       </w:r>
       <w:r>
         <w:rPr>
-          <w:rStyle w:val="Refdenotaderodap"/>
+          <w:rStyle w:val="FootnoteReference"/>
           <w:rFonts w:ascii="Arial" w:eastAsia="Arial" w:hAnsi="Arial" w:cs="Arial"/>
           <w:b/>
           <w:bCs/>
@@ -3830,7 +3607,7 @@
     </w:p>
     <w:tbl>
       <w:tblPr>
-        <w:tblStyle w:val="Tabelacomgrade"/>
+        <w:tblStyle w:val="TableGrid"/>
         <w:tblW w:w="9062" w:type="dxa"/>
         <w:tblLayout w:type="fixed"/>
         <w:tblLook w:val="04A0" w:firstRow="1" w:lastRow="0" w:firstColumn="1" w:lastColumn="0" w:noHBand="0" w:noVBand="1"/>
@@ -3996,7 +3773,6 @@
                 <w:szCs w:val="20"/>
               </w:rPr>
             </w:pPr>
-            <w:proofErr w:type="spellStart"/>
             <w:r>
               <w:rPr>
                 <w:rFonts w:ascii="Arial" w:eastAsia="Times New Roman" w:hAnsi="Arial" w:cs="Arial"/>
@@ -4006,7 +3782,6 @@
               </w:rPr>
               <w:t>Telefone</w:t>
             </w:r>
-            <w:proofErr w:type="spellEnd"/>
           </w:p>
         </w:tc>
         <w:tc>
@@ -4102,7 +3877,6 @@
                 <w:szCs w:val="20"/>
               </w:rPr>
             </w:pPr>
-            <w:proofErr w:type="spellStart"/>
             <w:r>
               <w:rPr>
                 <w:rFonts w:ascii="Arial" w:eastAsia="Times New Roman" w:hAnsi="Arial" w:cs="Arial"/>
@@ -4112,7 +3886,6 @@
               </w:rPr>
               <w:t>Endereço</w:t>
             </w:r>
-            <w:proofErr w:type="spellEnd"/>
           </w:p>
         </w:tc>
         <w:tc>
@@ -4155,7 +3928,6 @@
                 <w:szCs w:val="20"/>
               </w:rPr>
             </w:pPr>
-            <w:proofErr w:type="spellStart"/>
             <w:r>
               <w:rPr>
                 <w:rFonts w:ascii="Arial" w:eastAsia="Times New Roman" w:hAnsi="Arial" w:cs="Arial"/>
@@ -4163,17 +3935,7 @@
                 <w:szCs w:val="20"/>
                 <w:lang w:val="en-US"/>
               </w:rPr>
-              <w:t>Cidade</w:t>
-            </w:r>
-            <w:proofErr w:type="spellEnd"/>
-            <w:r>
-              <w:rPr>
-                <w:rFonts w:ascii="Arial" w:eastAsia="Times New Roman" w:hAnsi="Arial" w:cs="Arial"/>
-                <w:sz w:val="20"/>
-                <w:szCs w:val="20"/>
-                <w:lang w:val="en-US"/>
-              </w:rPr>
-              <w:t>, Estado, CEP</w:t>
+              <w:t>Cidade, Estado, CEP</w:t>
             </w:r>
           </w:p>
         </w:tc>
@@ -4291,7 +4053,7 @@
     </w:p>
     <w:tbl>
       <w:tblPr>
-        <w:tblStyle w:val="Tabelacomgrade"/>
+        <w:tblStyle w:val="TableGrid"/>
         <w:tblW w:w="9062" w:type="dxa"/>
         <w:tblLayout w:type="fixed"/>
         <w:tblLook w:val="04A0" w:firstRow="1" w:lastRow="0" w:firstColumn="1" w:lastColumn="0" w:noHBand="0" w:noVBand="1"/>
@@ -4456,7 +4218,6 @@
                 <w:szCs w:val="20"/>
               </w:rPr>
             </w:pPr>
-            <w:proofErr w:type="spellStart"/>
             <w:r>
               <w:rPr>
                 <w:rFonts w:ascii="Arial" w:eastAsia="Times New Roman" w:hAnsi="Arial" w:cs="Arial"/>
@@ -4466,7 +4227,6 @@
               </w:rPr>
               <w:t>Telefone</w:t>
             </w:r>
-            <w:proofErr w:type="spellEnd"/>
           </w:p>
         </w:tc>
         <w:tc>
@@ -4561,7 +4321,6 @@
                 <w:szCs w:val="20"/>
               </w:rPr>
             </w:pPr>
-            <w:proofErr w:type="spellStart"/>
             <w:r>
               <w:rPr>
                 <w:rFonts w:ascii="Arial" w:eastAsia="Times New Roman" w:hAnsi="Arial" w:cs="Arial"/>
@@ -4571,7 +4330,6 @@
               </w:rPr>
               <w:t>Endereço</w:t>
             </w:r>
-            <w:proofErr w:type="spellEnd"/>
           </w:p>
         </w:tc>
         <w:tc>
@@ -4614,7 +4372,6 @@
                 <w:szCs w:val="20"/>
               </w:rPr>
             </w:pPr>
-            <w:proofErr w:type="spellStart"/>
             <w:r>
               <w:rPr>
                 <w:rFonts w:ascii="Arial" w:eastAsia="Times New Roman" w:hAnsi="Arial" w:cs="Arial"/>
@@ -4622,17 +4379,7 @@
                 <w:szCs w:val="20"/>
                 <w:lang w:val="en-US"/>
               </w:rPr>
-              <w:t>Cidade</w:t>
-            </w:r>
-            <w:proofErr w:type="spellEnd"/>
-            <w:r>
-              <w:rPr>
-                <w:rFonts w:ascii="Arial" w:eastAsia="Times New Roman" w:hAnsi="Arial" w:cs="Arial"/>
-                <w:sz w:val="20"/>
-                <w:szCs w:val="20"/>
-                <w:lang w:val="en-US"/>
-              </w:rPr>
-              <w:t>, Estado, CEP</w:t>
+              <w:t>Cidade, Estado, CEP</w:t>
             </w:r>
           </w:p>
         </w:tc>
@@ -4764,7 +4511,7 @@
 <w:ftr xmlns:wpc="http://schemas.microsoft.com/office/word/2010/wordprocessingCanvas" xmlns:cx="http://schemas.microsoft.com/office/drawing/2014/chartex" xmlns:cx1="http://schemas.microsoft.com/office/drawing/2015/9/8/chartex" xmlns:cx2="http://schemas.microsoft.com/office/drawing/2015/10/21/chartex" xmlns:cx3="http://schemas.microsoft.com/office/drawing/2016/5/9/chartex" xmlns:cx4="http://schemas.microsoft.com/office/drawing/2016/5/10/chartex" xmlns:cx5="http://schemas.microsoft.com/office/drawing/2016/5/11/chartex" xmlns:cx6="http://schemas.microsoft.com/office/drawing/2016/5/12/chartex" xmlns:cx7="http://schemas.microsoft.com/office/drawing/2016/5/13/chartex" xmlns:cx8="http://schemas.microsoft.com/office/drawing/2016/5/14/chartex" xmlns:mc="http://schemas.openxmlformats.org/markup-compatibility/2006" xmlns:aink="http://schemas.microsoft.com/office/drawing/2016/ink" xmlns:am3d="http://schemas.microsoft.com/office/drawing/2017/model3d" xmlns:o="urn:schemas-microsoft-com:office:office" xmlns:r="http://schemas.openxmlformats.org/officeDocument/2006/relationships" xmlns:m="http://schemas.openxmlformats.org/officeDocument/2006/math" xmlns:v="urn:schemas-microsoft-com:vml" xmlns:wp14="http://schemas.microsoft.com/office/word/2010/wordprocessingDrawing" xmlns:wp="http://schemas.openxmlformats.org/drawingml/2006/wordprocessingDrawing" xmlns:w10="urn:schemas-microsoft-com:office:word" xmlns:w="http://schemas.openxmlformats.org/wordprocessingml/2006/main" xmlns:w14="http://schemas.microsoft.com/office/word/2010/wordml" xmlns:w15="http://schemas.microsoft.com/office/word/2012/wordml" xmlns:w16cex="http://schemas.microsoft.com/office/word/2018/wordml/cex" xmlns:w16cid="http://schemas.microsoft.com/office/word/2016/wordml/cid" xmlns:w16="http://schemas.microsoft.com/office/word/2018/wordml" xmlns:w16sdtdh="http://schemas.microsoft.com/office/word/2020/wordml/sdtdatahash" xmlns:w16se="http://schemas.microsoft.com/office/word/2015/wordml/symex" xmlns:wpg="http://schemas.microsoft.com/office/word/2010/wordprocessingGroup" xmlns:wpi="http://schemas.microsoft.com/office/word/2010/wordprocessingInk" xmlns:wne="http://schemas.microsoft.com/office/word/2006/wordml" xmlns:wps="http://schemas.microsoft.com/office/word/2010/wordprocessingShape" mc:Ignorable="w14 w15 w16se w16cid w16 w16cex w16sdtdh wp14">
   <w:p>
     <w:pPr>
-      <w:pStyle w:val="Rodap"/>
+      <w:pStyle w:val="Footer"/>
     </w:pPr>
   </w:p>
 </w:ftr>
@@ -4784,7 +4531,7 @@
     <w:sdtContent>
       <w:p>
         <w:pPr>
-          <w:pStyle w:val="Rodap"/>
+          <w:pStyle w:val="Footer"/>
           <w:jc w:val="center"/>
         </w:pPr>
         <w:r>
@@ -4807,7 +4554,7 @@
   </w:sdt>
   <w:p>
     <w:pPr>
-      <w:pStyle w:val="Rodap"/>
+      <w:pStyle w:val="Footer"/>
     </w:pPr>
   </w:p>
 </w:ftr>
@@ -4817,7 +4564,7 @@
 <w:ftr xmlns:wpc="http://schemas.microsoft.com/office/word/2010/wordprocessingCanvas" xmlns:cx="http://schemas.microsoft.com/office/drawing/2014/chartex" xmlns:cx1="http://schemas.microsoft.com/office/drawing/2015/9/8/chartex" xmlns:cx2="http://schemas.microsoft.com/office/drawing/2015/10/21/chartex" xmlns:cx3="http://schemas.microsoft.com/office/drawing/2016/5/9/chartex" xmlns:cx4="http://schemas.microsoft.com/office/drawing/2016/5/10/chartex" xmlns:cx5="http://schemas.microsoft.com/office/drawing/2016/5/11/chartex" xmlns:cx6="http://schemas.microsoft.com/office/drawing/2016/5/12/chartex" xmlns:cx7="http://schemas.microsoft.com/office/drawing/2016/5/13/chartex" xmlns:cx8="http://schemas.microsoft.com/office/drawing/2016/5/14/chartex" xmlns:mc="http://schemas.openxmlformats.org/markup-compatibility/2006" xmlns:aink="http://schemas.microsoft.com/office/drawing/2016/ink" xmlns:am3d="http://schemas.microsoft.com/office/drawing/2017/model3d" xmlns:o="urn:schemas-microsoft-com:office:office" xmlns:r="http://schemas.openxmlformats.org/officeDocument/2006/relationships" xmlns:m="http://schemas.openxmlformats.org/officeDocument/2006/math" xmlns:v="urn:schemas-microsoft-com:vml" xmlns:wp14="http://schemas.microsoft.com/office/word/2010/wordprocessingDrawing" xmlns:wp="http://schemas.openxmlformats.org/drawingml/2006/wordprocessingDrawing" xmlns:w10="urn:schemas-microsoft-com:office:word" xmlns:w="http://schemas.openxmlformats.org/wordprocessingml/2006/main" xmlns:w14="http://schemas.microsoft.com/office/word/2010/wordml" xmlns:w15="http://schemas.microsoft.com/office/word/2012/wordml" xmlns:w16cex="http://schemas.microsoft.com/office/word/2018/wordml/cex" xmlns:w16cid="http://schemas.microsoft.com/office/word/2016/wordml/cid" xmlns:w16="http://schemas.microsoft.com/office/word/2018/wordml" xmlns:w16sdtdh="http://schemas.microsoft.com/office/word/2020/wordml/sdtdatahash" xmlns:w16se="http://schemas.microsoft.com/office/word/2015/wordml/symex" xmlns:wpg="http://schemas.microsoft.com/office/word/2010/wordprocessingGroup" xmlns:wpi="http://schemas.microsoft.com/office/word/2010/wordprocessingInk" xmlns:wne="http://schemas.microsoft.com/office/word/2006/wordml" xmlns:wps="http://schemas.microsoft.com/office/word/2010/wordprocessingShape" mc:Ignorable="w14 w15 w16se w16cid w16 w16cex w16sdtdh wp14">
   <w:p>
     <w:pPr>
-      <w:pStyle w:val="Rodap"/>
+      <w:pStyle w:val="Footer"/>
     </w:pPr>
   </w:p>
 </w:ftr>
@@ -4848,7 +4595,7 @@
   <w:footnote w:id="1">
     <w:p>
       <w:pPr>
-        <w:pStyle w:val="Textodenotaderodap"/>
+        <w:pStyle w:val="FootnoteText"/>
         <w:jc w:val="both"/>
         <w:rPr>
           <w:rFonts w:ascii="Arial" w:hAnsi="Arial" w:cs="Arial"/>
@@ -4856,7 +4603,7 @@
       </w:pPr>
       <w:r>
         <w:rPr>
-          <w:rStyle w:val="Refdenotaderodap"/>
+          <w:rStyle w:val="FootnoteReference"/>
           <w:rFonts w:ascii="Arial" w:hAnsi="Arial" w:cs="Arial"/>
         </w:rPr>
         <w:footnoteRef/>
@@ -4876,7 +4623,7 @@
 <w:hdr xmlns:wpc="http://schemas.microsoft.com/office/word/2010/wordprocessingCanvas" xmlns:cx="http://schemas.microsoft.com/office/drawing/2014/chartex" xmlns:cx1="http://schemas.microsoft.com/office/drawing/2015/9/8/chartex" xmlns:cx2="http://schemas.microsoft.com/office/drawing/2015/10/21/chartex" xmlns:cx3="http://schemas.microsoft.com/office/drawing/2016/5/9/chartex" xmlns:cx4="http://schemas.microsoft.com/office/drawing/2016/5/10/chartex" xmlns:cx5="http://schemas.microsoft.com/office/drawing/2016/5/11/chartex" xmlns:cx6="http://schemas.microsoft.com/office/drawing/2016/5/12/chartex" xmlns:cx7="http://schemas.microsoft.com/office/drawing/2016/5/13/chartex" xmlns:cx8="http://schemas.microsoft.com/office/drawing/2016/5/14/chartex" xmlns:mc="http://schemas.openxmlformats.org/markup-compatibility/2006" xmlns:aink="http://schemas.microsoft.com/office/drawing/2016/ink" xmlns:am3d="http://schemas.microsoft.com/office/drawing/2017/model3d" xmlns:o="urn:schemas-microsoft-com:office:office" xmlns:r="http://schemas.openxmlformats.org/officeDocument/2006/relationships" xmlns:m="http://schemas.openxmlformats.org/officeDocument/2006/math" xmlns:v="urn:schemas-microsoft-com:vml" xmlns:wp14="http://schemas.microsoft.com/office/word/2010/wordprocessingDrawing" xmlns:wp="http://schemas.openxmlformats.org/drawingml/2006/wordprocessingDrawing" xmlns:w10="urn:schemas-microsoft-com:office:word" xmlns:w="http://schemas.openxmlformats.org/wordprocessingml/2006/main" xmlns:w14="http://schemas.microsoft.com/office/word/2010/wordml" xmlns:w15="http://schemas.microsoft.com/office/word/2012/wordml" xmlns:w16cex="http://schemas.microsoft.com/office/word/2018/wordml/cex" xmlns:w16cid="http://schemas.microsoft.com/office/word/2016/wordml/cid" xmlns:w16="http://schemas.microsoft.com/office/word/2018/wordml" xmlns:w16sdtdh="http://schemas.microsoft.com/office/word/2020/wordml/sdtdatahash" xmlns:w16se="http://schemas.microsoft.com/office/word/2015/wordml/symex" xmlns:wpg="http://schemas.microsoft.com/office/word/2010/wordprocessingGroup" xmlns:wpi="http://schemas.microsoft.com/office/word/2010/wordprocessingInk" xmlns:wne="http://schemas.microsoft.com/office/word/2006/wordml" xmlns:wps="http://schemas.microsoft.com/office/word/2010/wordprocessingShape" mc:Ignorable="w14 w15 w16se w16cid w16 w16cex w16sdtdh wp14">
   <w:p>
     <w:pPr>
-      <w:pStyle w:val="Cabealho"/>
+      <w:pStyle w:val="Header"/>
     </w:pPr>
   </w:p>
 </w:hdr>
@@ -4886,7 +4633,7 @@
 <w:hdr xmlns:wpc="http://schemas.microsoft.com/office/word/2010/wordprocessingCanvas" xmlns:cx="http://schemas.microsoft.com/office/drawing/2014/chartex" xmlns:cx1="http://schemas.microsoft.com/office/drawing/2015/9/8/chartex" xmlns:cx2="http://schemas.microsoft.com/office/drawing/2015/10/21/chartex" xmlns:cx3="http://schemas.microsoft.com/office/drawing/2016/5/9/chartex" xmlns:cx4="http://schemas.microsoft.com/office/drawing/2016/5/10/chartex" xmlns:cx5="http://schemas.microsoft.com/office/drawing/2016/5/11/chartex" xmlns:cx6="http://schemas.microsoft.com/office/drawing/2016/5/12/chartex" xmlns:cx7="http://schemas.microsoft.com/office/drawing/2016/5/13/chartex" xmlns:cx8="http://schemas.microsoft.com/office/drawing/2016/5/14/chartex" xmlns:mc="http://schemas.openxmlformats.org/markup-compatibility/2006" xmlns:aink="http://schemas.microsoft.com/office/drawing/2016/ink" xmlns:am3d="http://schemas.microsoft.com/office/drawing/2017/model3d" xmlns:o="urn:schemas-microsoft-com:office:office" xmlns:r="http://schemas.openxmlformats.org/officeDocument/2006/relationships" xmlns:m="http://schemas.openxmlformats.org/officeDocument/2006/math" xmlns:v="urn:schemas-microsoft-com:vml" xmlns:wp14="http://schemas.microsoft.com/office/word/2010/wordprocessingDrawing" xmlns:wp="http://schemas.openxmlformats.org/drawingml/2006/wordprocessingDrawing" xmlns:w10="urn:schemas-microsoft-com:office:word" xmlns:w="http://schemas.openxmlformats.org/wordprocessingml/2006/main" xmlns:w14="http://schemas.microsoft.com/office/word/2010/wordml" xmlns:w15="http://schemas.microsoft.com/office/word/2012/wordml" xmlns:w16cex="http://schemas.microsoft.com/office/word/2018/wordml/cex" xmlns:w16cid="http://schemas.microsoft.com/office/word/2016/wordml/cid" xmlns:w16="http://schemas.microsoft.com/office/word/2018/wordml" xmlns:w16sdtdh="http://schemas.microsoft.com/office/word/2020/wordml/sdtdatahash" xmlns:w16se="http://schemas.microsoft.com/office/word/2015/wordml/symex" xmlns:wpg="http://schemas.microsoft.com/office/word/2010/wordprocessingGroup" xmlns:wpi="http://schemas.microsoft.com/office/word/2010/wordprocessingInk" xmlns:wne="http://schemas.microsoft.com/office/word/2006/wordml" xmlns:wps="http://schemas.microsoft.com/office/word/2010/wordprocessingShape" mc:Ignorable="w14 w15 w16se w16cid w16 w16cex w16sdtdh wp14">
   <w:p>
     <w:pPr>
-      <w:pStyle w:val="Cabealho"/>
+      <w:pStyle w:val="Header"/>
     </w:pPr>
   </w:p>
 </w:hdr>
@@ -4896,7 +4643,7 @@
 <w:hdr xmlns:wpc="http://schemas.microsoft.com/office/word/2010/wordprocessingCanvas" xmlns:cx="http://schemas.microsoft.com/office/drawing/2014/chartex" xmlns:cx1="http://schemas.microsoft.com/office/drawing/2015/9/8/chartex" xmlns:cx2="http://schemas.microsoft.com/office/drawing/2015/10/21/chartex" xmlns:cx3="http://schemas.microsoft.com/office/drawing/2016/5/9/chartex" xmlns:cx4="http://schemas.microsoft.com/office/drawing/2016/5/10/chartex" xmlns:cx5="http://schemas.microsoft.com/office/drawing/2016/5/11/chartex" xmlns:cx6="http://schemas.microsoft.com/office/drawing/2016/5/12/chartex" xmlns:cx7="http://schemas.microsoft.com/office/drawing/2016/5/13/chartex" xmlns:cx8="http://schemas.microsoft.com/office/drawing/2016/5/14/chartex" xmlns:mc="http://schemas.openxmlformats.org/markup-compatibility/2006" xmlns:aink="http://schemas.microsoft.com/office/drawing/2016/ink" xmlns:am3d="http://schemas.microsoft.com/office/drawing/2017/model3d" xmlns:o="urn:schemas-microsoft-com:office:office" xmlns:r="http://schemas.openxmlformats.org/officeDocument/2006/relationships" xmlns:m="http://schemas.openxmlformats.org/officeDocument/2006/math" xmlns:v="urn:schemas-microsoft-com:vml" xmlns:wp14="http://schemas.microsoft.com/office/word/2010/wordprocessingDrawing" xmlns:wp="http://schemas.openxmlformats.org/drawingml/2006/wordprocessingDrawing" xmlns:w10="urn:schemas-microsoft-com:office:word" xmlns:w="http://schemas.openxmlformats.org/wordprocessingml/2006/main" xmlns:w14="http://schemas.microsoft.com/office/word/2010/wordml" xmlns:w15="http://schemas.microsoft.com/office/word/2012/wordml" xmlns:w16cex="http://schemas.microsoft.com/office/word/2018/wordml/cex" xmlns:w16cid="http://schemas.microsoft.com/office/word/2016/wordml/cid" xmlns:w16="http://schemas.microsoft.com/office/word/2018/wordml" xmlns:w16sdtdh="http://schemas.microsoft.com/office/word/2020/wordml/sdtdatahash" xmlns:w16se="http://schemas.microsoft.com/office/word/2015/wordml/symex" xmlns:wpg="http://schemas.microsoft.com/office/word/2010/wordprocessingGroup" xmlns:wpi="http://schemas.microsoft.com/office/word/2010/wordprocessingInk" xmlns:wne="http://schemas.microsoft.com/office/word/2006/wordml" xmlns:wps="http://schemas.microsoft.com/office/word/2010/wordprocessingShape" mc:Ignorable="w14 w15 w16se w16cid w16 w16cex w16sdtdh wp14">
   <w:p>
     <w:pPr>
-      <w:pStyle w:val="Cabealho"/>
+      <w:pStyle w:val="Header"/>
     </w:pPr>
   </w:p>
 </w:hdr>
@@ -5628,13 +5375,13 @@
     <w:qFormat/>
     <w:rsid w:val="00EC1DAC"/>
   </w:style>
-  <w:style w:type="character" w:default="1" w:styleId="Fontepargpadro">
+  <w:style w:type="character" w:default="1" w:styleId="DefaultParagraphFont">
     <w:name w:val="Default Paragraph Font"/>
     <w:uiPriority w:val="1"/>
     <w:semiHidden/>
     <w:unhideWhenUsed/>
   </w:style>
-  <w:style w:type="table" w:default="1" w:styleId="Tabelanormal">
+  <w:style w:type="table" w:default="1" w:styleId="TableNormal">
     <w:name w:val="Normal Table"/>
     <w:uiPriority w:val="99"/>
     <w:semiHidden/>
@@ -5649,13 +5396,13 @@
       </w:tblCellMar>
     </w:tblPr>
   </w:style>
-  <w:style w:type="numbering" w:default="1" w:styleId="Semlista">
+  <w:style w:type="numbering" w:default="1" w:styleId="NoList">
     <w:name w:val="No List"/>
     <w:uiPriority w:val="99"/>
     <w:semiHidden/>
     <w:unhideWhenUsed/>
   </w:style>
-  <w:style w:type="paragraph" w:styleId="PargrafodaLista">
+  <w:style w:type="paragraph" w:styleId="ListParagraph">
     <w:name w:val="List Paragraph"/>
     <w:basedOn w:val="Normal"/>
     <w:uiPriority w:val="34"/>
@@ -5668,7 +5415,7 @@
   </w:style>
   <w:style w:type="character" w:styleId="Hyperlink">
     <w:name w:val="Hyperlink"/>
-    <w:basedOn w:val="Fontepargpadro"/>
+    <w:basedOn w:val="DefaultParagraphFont"/>
     <w:uiPriority w:val="99"/>
     <w:unhideWhenUsed/>
     <w:rsid w:val="00EC1DAC"/>
@@ -5677,9 +5424,9 @@
       <w:u w:val="single"/>
     </w:rPr>
   </w:style>
-  <w:style w:type="table" w:styleId="Tabelacomgrade">
+  <w:style w:type="table" w:styleId="TableGrid">
     <w:name w:val="Table Grid"/>
-    <w:basedOn w:val="Tabelanormal"/>
+    <w:basedOn w:val="TableNormal"/>
     <w:uiPriority w:val="59"/>
     <w:rsid w:val="00EC1DAC"/>
     <w:pPr>
@@ -5696,10 +5443,10 @@
       </w:tblBorders>
     </w:tblPr>
   </w:style>
-  <w:style w:type="paragraph" w:styleId="Textodenotaderodap">
+  <w:style w:type="paragraph" w:styleId="FootnoteText">
     <w:name w:val="footnote text"/>
     <w:basedOn w:val="Normal"/>
-    <w:link w:val="TextodenotaderodapChar"/>
+    <w:link w:val="FootnoteTextChar"/>
     <w:uiPriority w:val="99"/>
     <w:semiHidden/>
     <w:unhideWhenUsed/>
@@ -5712,10 +5459,10 @@
       <w:szCs w:val="20"/>
     </w:rPr>
   </w:style>
-  <w:style w:type="character" w:customStyle="1" w:styleId="TextodenotaderodapChar">
-    <w:name w:val="Texto de nota de rodapé Char"/>
-    <w:basedOn w:val="Fontepargpadro"/>
-    <w:link w:val="Textodenotaderodap"/>
+  <w:style w:type="character" w:customStyle="1" w:styleId="FootnoteTextChar">
+    <w:name w:val="Footnote Text Char"/>
+    <w:basedOn w:val="DefaultParagraphFont"/>
+    <w:link w:val="FootnoteText"/>
     <w:uiPriority w:val="99"/>
     <w:semiHidden/>
     <w:rsid w:val="00EC1DAC"/>
@@ -5724,9 +5471,9 @@
       <w:szCs w:val="20"/>
     </w:rPr>
   </w:style>
-  <w:style w:type="character" w:styleId="Refdenotaderodap">
+  <w:style w:type="character" w:styleId="FootnoteReference">
     <w:name w:val="footnote reference"/>
-    <w:basedOn w:val="Fontepargpadro"/>
+    <w:basedOn w:val="DefaultParagraphFont"/>
     <w:uiPriority w:val="99"/>
     <w:semiHidden/>
     <w:unhideWhenUsed/>
@@ -5735,10 +5482,10 @@
       <w:vertAlign w:val="superscript"/>
     </w:rPr>
   </w:style>
-  <w:style w:type="paragraph" w:styleId="Cabealho">
+  <w:style w:type="paragraph" w:styleId="Header">
     <w:name w:val="header"/>
     <w:basedOn w:val="Normal"/>
-    <w:link w:val="CabealhoChar"/>
+    <w:link w:val="HeaderChar"/>
     <w:uiPriority w:val="99"/>
     <w:unhideWhenUsed/>
     <w:rsid w:val="00EC1DAC"/>
@@ -5750,17 +5497,17 @@
       <w:spacing w:after="0" w:line="240" w:lineRule="auto"/>
     </w:pPr>
   </w:style>
-  <w:style w:type="character" w:customStyle="1" w:styleId="CabealhoChar">
-    <w:name w:val="Cabeçalho Char"/>
-    <w:basedOn w:val="Fontepargpadro"/>
-    <w:link w:val="Cabealho"/>
+  <w:style w:type="character" w:customStyle="1" w:styleId="HeaderChar">
+    <w:name w:val="Header Char"/>
+    <w:basedOn w:val="DefaultParagraphFont"/>
+    <w:link w:val="Header"/>
     <w:uiPriority w:val="99"/>
     <w:rsid w:val="00EC1DAC"/>
   </w:style>
-  <w:style w:type="paragraph" w:styleId="Rodap">
+  <w:style w:type="paragraph" w:styleId="Footer">
     <w:name w:val="footer"/>
     <w:basedOn w:val="Normal"/>
-    <w:link w:val="RodapChar"/>
+    <w:link w:val="FooterChar"/>
     <w:uiPriority w:val="99"/>
     <w:unhideWhenUsed/>
     <w:rsid w:val="00EC1DAC"/>
@@ -5772,21 +5519,21 @@
       <w:spacing w:after="0" w:line="240" w:lineRule="auto"/>
     </w:pPr>
   </w:style>
-  <w:style w:type="character" w:customStyle="1" w:styleId="RodapChar">
-    <w:name w:val="Rodapé Char"/>
-    <w:basedOn w:val="Fontepargpadro"/>
-    <w:link w:val="Rodap"/>
+  <w:style w:type="character" w:customStyle="1" w:styleId="FooterChar">
+    <w:name w:val="Footer Char"/>
+    <w:basedOn w:val="DefaultParagraphFont"/>
+    <w:link w:val="Footer"/>
     <w:uiPriority w:val="99"/>
     <w:rsid w:val="00EC1DAC"/>
   </w:style>
   <w:style w:type="character" w:customStyle="1" w:styleId="s">
     <w:name w:val="s"/>
-    <w:basedOn w:val="Fontepargpadro"/>
+    <w:basedOn w:val="DefaultParagraphFont"/>
     <w:rsid w:val="00EC1DAC"/>
   </w:style>
-  <w:style w:type="character" w:styleId="HiperlinkVisitado">
+  <w:style w:type="character" w:styleId="FollowedHyperlink">
     <w:name w:val="FollowedHyperlink"/>
-    <w:basedOn w:val="Fontepargpadro"/>
+    <w:basedOn w:val="DefaultParagraphFont"/>
     <w:uiPriority w:val="99"/>
     <w:semiHidden/>
     <w:unhideWhenUsed/>

</xml_diff>